<commit_message>
"Updated the section with SVM."
</commit_message>
<xml_diff>
--- a/Final_Project_Group2_AB3.docx
+++ b/Final_Project_Group2_AB3.docx
@@ -821,14 +821,27 @@
       <w:r>
         <w:t xml:space="preserve">Figure </w:t>
       </w:r>
-      <w:fldSimple w:instr=" SEQ Figure \* ARABIC ">
-        <w:r>
-          <w:rPr>
-            <w:noProof/>
-          </w:rPr>
-          <w:t>1</w:t>
-        </w:r>
-      </w:fldSimple>
+      <w:r>
+        <w:fldChar w:fldCharType="begin"/>
+      </w:r>
+      <w:r>
+        <w:instrText xml:space="preserve"> SEQ Figure \* ARABIC </w:instrText>
+      </w:r>
+      <w:r>
+        <w:fldChar w:fldCharType="separate"/>
+      </w:r>
+      <w:r>
+        <w:rPr>
+          <w:noProof/>
+        </w:rPr>
+        <w:t>1</w:t>
+      </w:r>
+      <w:r>
+        <w:rPr>
+          <w:noProof/>
+        </w:rPr>
+        <w:fldChar w:fldCharType="end"/>
+      </w:r>
       <w:r>
         <w:t>: Transformation of Variables</w:t>
       </w:r>
@@ -2369,14 +2382,27 @@
       <w:r>
         <w:t xml:space="preserve">          Figure </w:t>
       </w:r>
-      <w:fldSimple w:instr=" SEQ Figure \* ARABIC ">
-        <w:r>
-          <w:rPr>
-            <w:noProof/>
-          </w:rPr>
-          <w:t>2</w:t>
-        </w:r>
-      </w:fldSimple>
+      <w:r>
+        <w:fldChar w:fldCharType="begin"/>
+      </w:r>
+      <w:r>
+        <w:instrText xml:space="preserve"> SEQ Figure \* ARABIC </w:instrText>
+      </w:r>
+      <w:r>
+        <w:fldChar w:fldCharType="separate"/>
+      </w:r>
+      <w:r>
+        <w:rPr>
+          <w:noProof/>
+        </w:rPr>
+        <w:t>2</w:t>
+      </w:r>
+      <w:r>
+        <w:rPr>
+          <w:noProof/>
+        </w:rPr>
+        <w:fldChar w:fldCharType="end"/>
+      </w:r>
       <w:r>
         <w:t>: Correlation Matrix</w:t>
       </w:r>
@@ -11735,6 +11761,7 @@
       <w:r>
         <w:rPr>
           <w:rFonts w:ascii="Arial" w:hAnsi="Arial" w:cs="Arial"/>
+          <w:noProof/>
           <w:sz w:val="22"/>
           <w:szCs w:val="22"/>
         </w:rPr>
@@ -12678,6 +12705,7 @@
       <w:r>
         <w:rPr>
           <w:rFonts w:ascii="Arial" w:hAnsi="Arial" w:cs="Arial"/>
+          <w:noProof/>
           <w:color w:val="17365D" w:themeColor="text2" w:themeShade="BF"/>
           <w:sz w:val="22"/>
           <w:szCs w:val="22"/>
@@ -14249,7 +14277,15 @@
           <w:sz w:val="22"/>
           <w:szCs w:val="22"/>
         </w:rPr>
-        <w:t xml:space="preserve">The classifier </w:t>
+        <w:t>The</w:t>
+      </w:r>
+      <w:r>
+        <w:rPr>
+          <w:rFonts w:ascii="Arial" w:hAnsi="Arial" w:cs="Arial"/>
+          <w:sz w:val="22"/>
+          <w:szCs w:val="22"/>
+        </w:rPr>
+        <w:t xml:space="preserve"> classifier </w:t>
       </w:r>
       <w:r>
         <w:rPr>
@@ -14329,33 +14365,47 @@
           <w:sz w:val="22"/>
           <w:szCs w:val="22"/>
         </w:rPr>
-        <w:t xml:space="preserve">As expected, the first model tanks in comparison to all previously fit classification models with a maximal profit of </w:t>
-      </w:r>
-      <w:r>
-        <w:rPr>
-          <w:rFonts w:ascii="Arial" w:hAnsi="Arial" w:cs="Arial"/>
-          <w:sz w:val="22"/>
-          <w:szCs w:val="22"/>
-          <w:highlight w:val="yellow"/>
-        </w:rPr>
-        <w:t>$10,534</w:t>
-      </w:r>
-      <w:r>
-        <w:rPr>
-          <w:rFonts w:ascii="Arial" w:hAnsi="Arial" w:cs="Arial"/>
-          <w:sz w:val="22"/>
-          <w:szCs w:val="22"/>
-        </w:rPr>
-        <w:t xml:space="preserve">, mostly due to suggesting far too many mailings at </w:t>
-      </w:r>
-      <w:r>
-        <w:rPr>
-          <w:rFonts w:ascii="Arial" w:hAnsi="Arial" w:cs="Arial"/>
-          <w:sz w:val="22"/>
-          <w:szCs w:val="22"/>
-          <w:highlight w:val="yellow"/>
-        </w:rPr>
-        <w:t>1,925</w:t>
+        <w:t xml:space="preserve">As expected, </w:t>
+      </w:r>
+      <w:r>
+        <w:rPr>
+          <w:rFonts w:ascii="Arial" w:hAnsi="Arial" w:cs="Arial"/>
+          <w:sz w:val="22"/>
+          <w:szCs w:val="22"/>
+        </w:rPr>
+        <w:t>the first model tanks in comparison to all previously fit classification models with a maximal profit of $10,</w:t>
+      </w:r>
+      <w:r>
+        <w:rPr>
+          <w:rFonts w:ascii="Arial" w:hAnsi="Arial" w:cs="Arial"/>
+          <w:sz w:val="22"/>
+          <w:szCs w:val="22"/>
+        </w:rPr>
+        <w:t>459</w:t>
+      </w:r>
+      <w:r>
+        <w:rPr>
+          <w:rFonts w:ascii="Arial" w:hAnsi="Arial" w:cs="Arial"/>
+          <w:sz w:val="22"/>
+          <w:szCs w:val="22"/>
+        </w:rPr>
+        <w:t>, mostly</w:t>
+      </w:r>
+      <w:r>
+        <w:rPr>
+          <w:rFonts w:ascii="Arial" w:hAnsi="Arial" w:cs="Arial"/>
+          <w:sz w:val="22"/>
+          <w:szCs w:val="22"/>
+        </w:rPr>
+        <w:t xml:space="preserve"> due to suggesting far too many mailings at </w:t>
+      </w:r>
+      <w:r>
+        <w:rPr>
+          <w:rFonts w:ascii="Arial" w:hAnsi="Arial" w:cs="Arial"/>
+          <w:sz w:val="22"/>
+          <w:szCs w:val="22"/>
+        </w:rPr>
+        <w:t>2,013</w:t>
       </w:r>
       <w:r>
         <w:rPr>
@@ -14371,41 +14421,55 @@
           <w:sz w:val="22"/>
           <w:szCs w:val="22"/>
         </w:rPr>
-        <w:t xml:space="preserve">performs substantially better, raking in a potential profit of </w:t>
-      </w:r>
-      <w:r>
-        <w:rPr>
-          <w:rFonts w:ascii="Arial" w:hAnsi="Arial" w:cs="Arial"/>
-          <w:sz w:val="22"/>
-          <w:szCs w:val="22"/>
-          <w:highlight w:val="yellow"/>
-        </w:rPr>
-        <w:t>$11,336.50</w:t>
-      </w:r>
-      <w:r>
-        <w:rPr>
-          <w:rFonts w:ascii="Arial" w:hAnsi="Arial" w:cs="Arial"/>
-          <w:sz w:val="22"/>
-          <w:szCs w:val="22"/>
-        </w:rPr>
-        <w:t xml:space="preserve"> on the validation data through only </w:t>
-      </w:r>
-      <w:r>
-        <w:rPr>
-          <w:rFonts w:ascii="Arial" w:hAnsi="Arial" w:cs="Arial"/>
-          <w:sz w:val="22"/>
-          <w:szCs w:val="22"/>
-          <w:highlight w:val="yellow"/>
-        </w:rPr>
-        <w:t>1,444</w:t>
-      </w:r>
-      <w:r>
-        <w:rPr>
-          <w:rFonts w:ascii="Arial" w:hAnsi="Arial" w:cs="Arial"/>
-          <w:sz w:val="22"/>
-          <w:szCs w:val="22"/>
-        </w:rPr>
-        <w:t xml:space="preserve"> mailings.</w:t>
+        <w:t xml:space="preserve">performs substantially better, raking in a </w:t>
+      </w:r>
+      <w:r>
+        <w:rPr>
+          <w:rFonts w:ascii="Arial" w:hAnsi="Arial" w:cs="Arial"/>
+          <w:sz w:val="22"/>
+          <w:szCs w:val="22"/>
+        </w:rPr>
+        <w:t xml:space="preserve">potential profit of </w:t>
+      </w:r>
+      <w:r>
+        <w:rPr>
+          <w:rFonts w:ascii="Arial" w:hAnsi="Arial" w:cs="Arial"/>
+          <w:sz w:val="22"/>
+          <w:szCs w:val="22"/>
+        </w:rPr>
+        <w:t>$11,536</w:t>
+      </w:r>
+      <w:r>
+        <w:rPr>
+          <w:rFonts w:ascii="Arial" w:hAnsi="Arial" w:cs="Arial"/>
+          <w:sz w:val="22"/>
+          <w:szCs w:val="22"/>
+        </w:rPr>
+        <w:t xml:space="preserve"> on the validation data through only 1,</w:t>
+      </w:r>
+      <w:r>
+        <w:rPr>
+          <w:rFonts w:ascii="Arial" w:hAnsi="Arial" w:cs="Arial"/>
+          <w:sz w:val="22"/>
+          <w:szCs w:val="22"/>
+        </w:rPr>
+        <w:t>336</w:t>
+      </w:r>
+      <w:r>
+        <w:rPr>
+          <w:rFonts w:ascii="Arial" w:hAnsi="Arial" w:cs="Arial"/>
+          <w:sz w:val="22"/>
+          <w:szCs w:val="22"/>
+        </w:rPr>
+        <w:t xml:space="preserve"> mailings</w:t>
+      </w:r>
+      <w:r>
+        <w:rPr>
+          <w:rFonts w:ascii="Arial" w:hAnsi="Arial" w:cs="Arial"/>
+          <w:sz w:val="22"/>
+          <w:szCs w:val="22"/>
+        </w:rPr>
+        <w:t>.</w:t>
       </w:r>
     </w:p>
     <w:p>
@@ -27729,8 +27793,6 @@
             </w:r>
           </w:p>
         </w:tc>
-        <w:bookmarkStart w:id="0" w:name="_GoBack"/>
-        <w:bookmarkEnd w:id="0"/>
       </w:tr>
       <w:tr>
         <w:trPr>
@@ -28088,7 +28150,6 @@
                 <w:color w:val="000000"/>
                 <w:sz w:val="22"/>
                 <w:szCs w:val="22"/>
-                <w:highlight w:val="yellow"/>
               </w:rPr>
             </w:pPr>
             <w:r>
@@ -28099,7 +28160,6 @@
                 <w:color w:val="000000"/>
                 <w:sz w:val="22"/>
                 <w:szCs w:val="22"/>
-                <w:highlight w:val="yellow"/>
               </w:rPr>
               <w:t># Mailings</w:t>
             </w:r>
@@ -28129,7 +28189,6 @@
                 <w:color w:val="000000"/>
                 <w:sz w:val="22"/>
                 <w:szCs w:val="22"/>
-                <w:highlight w:val="yellow"/>
               </w:rPr>
             </w:pPr>
             <w:r>
@@ -28140,7 +28199,6 @@
                 <w:color w:val="000000"/>
                 <w:sz w:val="22"/>
                 <w:szCs w:val="22"/>
-                <w:highlight w:val="yellow"/>
               </w:rPr>
               <w:t>Profit</w:t>
             </w:r>
@@ -28170,7 +28228,6 @@
                 <w:color w:val="000000"/>
                 <w:sz w:val="22"/>
                 <w:szCs w:val="22"/>
-                <w:highlight w:val="yellow"/>
               </w:rPr>
             </w:pPr>
             <w:r>
@@ -28181,7 +28238,6 @@
                 <w:color w:val="000000"/>
                 <w:sz w:val="22"/>
                 <w:szCs w:val="22"/>
-                <w:highlight w:val="yellow"/>
               </w:rPr>
               <w:t>Modeling Type</w:t>
             </w:r>
@@ -28214,7 +28270,6 @@
                 <w:color w:val="000000"/>
                 <w:sz w:val="22"/>
                 <w:szCs w:val="22"/>
-                <w:highlight w:val="yellow"/>
               </w:rPr>
             </w:pPr>
             <w:r>
@@ -28223,7 +28278,6 @@
                 <w:color w:val="000000"/>
                 <w:sz w:val="22"/>
                 <w:szCs w:val="22"/>
-                <w:highlight w:val="yellow"/>
               </w:rPr>
               <w:t>1397</w:t>
             </w:r>
@@ -28251,7 +28305,6 @@
                 <w:color w:val="000000"/>
                 <w:sz w:val="22"/>
                 <w:szCs w:val="22"/>
-                <w:highlight w:val="yellow"/>
               </w:rPr>
             </w:pPr>
             <w:r>
@@ -28260,7 +28313,6 @@
                 <w:color w:val="000000"/>
                 <w:sz w:val="22"/>
                 <w:szCs w:val="22"/>
-                <w:highlight w:val="yellow"/>
               </w:rPr>
               <w:t xml:space="preserve"> $11,387.00 </w:t>
             </w:r>
@@ -28287,7 +28339,6 @@
                 <w:color w:val="000000"/>
                 <w:sz w:val="22"/>
                 <w:szCs w:val="22"/>
-                <w:highlight w:val="yellow"/>
               </w:rPr>
             </w:pPr>
             <w:r>
@@ -28296,7 +28347,6 @@
                 <w:color w:val="000000"/>
                 <w:sz w:val="22"/>
                 <w:szCs w:val="22"/>
-                <w:highlight w:val="yellow"/>
               </w:rPr>
               <w:t>Log1</w:t>
             </w:r>
@@ -28329,7 +28379,6 @@
                 <w:color w:val="000000"/>
                 <w:sz w:val="22"/>
                 <w:szCs w:val="22"/>
-                <w:highlight w:val="yellow"/>
               </w:rPr>
             </w:pPr>
             <w:r>
@@ -28338,7 +28387,6 @@
                 <w:color w:val="000000"/>
                 <w:sz w:val="22"/>
                 <w:szCs w:val="22"/>
-                <w:highlight w:val="yellow"/>
               </w:rPr>
               <w:t>1583</w:t>
             </w:r>
@@ -28366,7 +28414,6 @@
                 <w:color w:val="000000"/>
                 <w:sz w:val="22"/>
                 <w:szCs w:val="22"/>
-                <w:highlight w:val="yellow"/>
               </w:rPr>
             </w:pPr>
             <w:r>
@@ -28375,7 +28422,6 @@
                 <w:color w:val="000000"/>
                 <w:sz w:val="22"/>
                 <w:szCs w:val="22"/>
-                <w:highlight w:val="yellow"/>
               </w:rPr>
               <w:t xml:space="preserve"> $11,073.00 </w:t>
             </w:r>
@@ -28402,7 +28448,6 @@
                 <w:color w:val="000000"/>
                 <w:sz w:val="22"/>
                 <w:szCs w:val="22"/>
-                <w:highlight w:val="yellow"/>
               </w:rPr>
             </w:pPr>
             <w:r>
@@ -28411,7 +28456,6 @@
                 <w:color w:val="000000"/>
                 <w:sz w:val="22"/>
                 <w:szCs w:val="22"/>
-                <w:highlight w:val="yellow"/>
               </w:rPr>
               <w:t>Log 1a</w:t>
             </w:r>
@@ -28444,7 +28488,6 @@
                 <w:color w:val="C0504D" w:themeColor="accent2"/>
                 <w:sz w:val="22"/>
                 <w:szCs w:val="22"/>
-                <w:highlight w:val="yellow"/>
               </w:rPr>
             </w:pPr>
             <w:r>
@@ -28453,7 +28496,6 @@
                 <w:color w:val="C0504D" w:themeColor="accent2"/>
                 <w:sz w:val="22"/>
                 <w:szCs w:val="22"/>
-                <w:highlight w:val="yellow"/>
               </w:rPr>
               <w:t>1302</w:t>
             </w:r>
@@ -28481,7 +28523,6 @@
                 <w:color w:val="C0504D" w:themeColor="accent2"/>
                 <w:sz w:val="22"/>
                 <w:szCs w:val="22"/>
-                <w:highlight w:val="yellow"/>
               </w:rPr>
             </w:pPr>
             <w:r>
@@ -28490,7 +28531,6 @@
                 <w:color w:val="C0504D" w:themeColor="accent2"/>
                 <w:sz w:val="22"/>
                 <w:szCs w:val="22"/>
-                <w:highlight w:val="yellow"/>
               </w:rPr>
               <w:t xml:space="preserve"> $11,649.50 </w:t>
             </w:r>
@@ -28517,7 +28557,6 @@
                 <w:color w:val="C0504D" w:themeColor="accent2"/>
                 <w:sz w:val="22"/>
                 <w:szCs w:val="22"/>
-                <w:highlight w:val="yellow"/>
               </w:rPr>
             </w:pPr>
             <w:r>
@@ -28526,7 +28565,6 @@
                 <w:color w:val="C0504D" w:themeColor="accent2"/>
                 <w:sz w:val="22"/>
                 <w:szCs w:val="22"/>
-                <w:highlight w:val="yellow"/>
               </w:rPr>
               <w:t>Log 1b</w:t>
             </w:r>
@@ -28559,7 +28597,6 @@
                 <w:color w:val="000000"/>
                 <w:sz w:val="22"/>
                 <w:szCs w:val="22"/>
-                <w:highlight w:val="yellow"/>
               </w:rPr>
             </w:pPr>
             <w:r>
@@ -28568,7 +28605,6 @@
                 <w:color w:val="000000"/>
                 <w:sz w:val="22"/>
                 <w:szCs w:val="22"/>
-                <w:highlight w:val="yellow"/>
               </w:rPr>
               <w:t>1396</w:t>
             </w:r>
@@ -28596,7 +28632,6 @@
                 <w:color w:val="000000"/>
                 <w:sz w:val="22"/>
                 <w:szCs w:val="22"/>
-                <w:highlight w:val="yellow"/>
               </w:rPr>
             </w:pPr>
             <w:r>
@@ -28605,7 +28640,6 @@
                 <w:color w:val="000000"/>
                 <w:sz w:val="22"/>
                 <w:szCs w:val="22"/>
-                <w:highlight w:val="yellow"/>
               </w:rPr>
               <w:t xml:space="preserve"> $11,389.00 </w:t>
             </w:r>
@@ -28632,7 +28666,6 @@
                 <w:color w:val="000000"/>
                 <w:sz w:val="22"/>
                 <w:szCs w:val="22"/>
-                <w:highlight w:val="yellow"/>
               </w:rPr>
             </w:pPr>
             <w:r>
@@ -28641,7 +28674,6 @@
                 <w:color w:val="000000"/>
                 <w:sz w:val="22"/>
                 <w:szCs w:val="22"/>
-                <w:highlight w:val="yellow"/>
               </w:rPr>
               <w:t>Log GAM1</w:t>
             </w:r>
@@ -28673,7 +28705,6 @@
                 <w:rFonts w:ascii="Arial" w:eastAsia="Times New Roman" w:hAnsi="Arial" w:cs="Times New Roman"/>
                 <w:sz w:val="22"/>
                 <w:szCs w:val="22"/>
-                <w:highlight w:val="yellow"/>
               </w:rPr>
             </w:pPr>
             <w:r>
@@ -28681,7 +28712,6 @@
                 <w:rFonts w:ascii="Arial" w:eastAsia="Times New Roman" w:hAnsi="Arial" w:cs="Times New Roman"/>
                 <w:sz w:val="22"/>
                 <w:szCs w:val="22"/>
-                <w:highlight w:val="yellow"/>
               </w:rPr>
               <w:t>1302</w:t>
             </w:r>
@@ -28708,7 +28738,6 @@
                 <w:rFonts w:ascii="Arial" w:eastAsia="Times New Roman" w:hAnsi="Arial" w:cs="Arial"/>
                 <w:sz w:val="22"/>
                 <w:szCs w:val="22"/>
-                <w:highlight w:val="yellow"/>
               </w:rPr>
             </w:pPr>
             <w:r>
@@ -28716,7 +28745,6 @@
                 <w:rFonts w:ascii="Arial" w:eastAsia="Times New Roman" w:hAnsi="Arial" w:cs="Arial"/>
                 <w:sz w:val="22"/>
                 <w:szCs w:val="22"/>
-                <w:highlight w:val="yellow"/>
               </w:rPr>
               <w:t xml:space="preserve"> $11,649.50 </w:t>
             </w:r>
@@ -28742,7 +28770,6 @@
                 <w:rFonts w:ascii="Arial" w:eastAsia="Times New Roman" w:hAnsi="Arial" w:cs="Times New Roman"/>
                 <w:sz w:val="22"/>
                 <w:szCs w:val="22"/>
-                <w:highlight w:val="yellow"/>
               </w:rPr>
             </w:pPr>
             <w:r>
@@ -28750,7 +28777,6 @@
                 <w:rFonts w:ascii="Arial" w:eastAsia="Times New Roman" w:hAnsi="Arial" w:cs="Times New Roman"/>
                 <w:sz w:val="22"/>
                 <w:szCs w:val="22"/>
-                <w:highlight w:val="yellow"/>
               </w:rPr>
               <w:t>Log GAM1a</w:t>
             </w:r>
@@ -28783,7 +28809,6 @@
                 <w:color w:val="000000"/>
                 <w:sz w:val="22"/>
                 <w:szCs w:val="22"/>
-                <w:highlight w:val="yellow"/>
               </w:rPr>
             </w:pPr>
             <w:r>
@@ -28792,7 +28817,6 @@
                 <w:color w:val="000000"/>
                 <w:sz w:val="22"/>
                 <w:szCs w:val="22"/>
-                <w:highlight w:val="yellow"/>
               </w:rPr>
               <w:t>1363</w:t>
             </w:r>
@@ -28820,7 +28844,6 @@
                 <w:color w:val="000000"/>
                 <w:sz w:val="22"/>
                 <w:szCs w:val="22"/>
-                <w:highlight w:val="yellow"/>
               </w:rPr>
             </w:pPr>
             <w:r>
@@ -28829,7 +28852,6 @@
                 <w:color w:val="000000"/>
                 <w:sz w:val="22"/>
                 <w:szCs w:val="22"/>
-                <w:highlight w:val="yellow"/>
               </w:rPr>
               <w:t xml:space="preserve"> $11,642.50 </w:t>
             </w:r>
@@ -28856,7 +28878,6 @@
                 <w:color w:val="000000"/>
                 <w:sz w:val="22"/>
                 <w:szCs w:val="22"/>
-                <w:highlight w:val="yellow"/>
               </w:rPr>
             </w:pPr>
             <w:r>
@@ -28865,7 +28886,6 @@
                 <w:color w:val="000000"/>
                 <w:sz w:val="22"/>
                 <w:szCs w:val="22"/>
-                <w:highlight w:val="yellow"/>
               </w:rPr>
               <w:t>LDA1</w:t>
             </w:r>
@@ -28898,7 +28918,6 @@
                 <w:color w:val="000000"/>
                 <w:sz w:val="22"/>
                 <w:szCs w:val="22"/>
-                <w:highlight w:val="yellow"/>
               </w:rPr>
             </w:pPr>
             <w:r>
@@ -28907,7 +28926,6 @@
                 <w:color w:val="000000"/>
                 <w:sz w:val="22"/>
                 <w:szCs w:val="22"/>
-                <w:highlight w:val="yellow"/>
               </w:rPr>
               <w:t>1336</w:t>
             </w:r>
@@ -28935,7 +28953,6 @@
                 <w:color w:val="000000"/>
                 <w:sz w:val="22"/>
                 <w:szCs w:val="22"/>
-                <w:highlight w:val="yellow"/>
               </w:rPr>
             </w:pPr>
             <w:r>
@@ -28944,7 +28961,6 @@
                 <w:color w:val="000000"/>
                 <w:sz w:val="22"/>
                 <w:szCs w:val="22"/>
-                <w:highlight w:val="yellow"/>
               </w:rPr>
               <w:t xml:space="preserve"> $11,639.50 </w:t>
             </w:r>
@@ -28971,7 +28987,6 @@
                 <w:color w:val="000000"/>
                 <w:sz w:val="22"/>
                 <w:szCs w:val="22"/>
-                <w:highlight w:val="yellow"/>
               </w:rPr>
             </w:pPr>
             <w:r>
@@ -28980,7 +28995,6 @@
                 <w:color w:val="000000"/>
                 <w:sz w:val="22"/>
                 <w:szCs w:val="22"/>
-                <w:highlight w:val="yellow"/>
               </w:rPr>
               <w:t>LDA1a</w:t>
             </w:r>
@@ -29013,7 +29027,6 @@
                 <w:color w:val="000000"/>
                 <w:sz w:val="22"/>
                 <w:szCs w:val="22"/>
-                <w:highlight w:val="yellow"/>
               </w:rPr>
             </w:pPr>
             <w:r>
@@ -29022,7 +29035,6 @@
                 <w:color w:val="000000"/>
                 <w:sz w:val="22"/>
                 <w:szCs w:val="22"/>
-                <w:highlight w:val="yellow"/>
               </w:rPr>
               <w:t>1396</w:t>
             </w:r>
@@ -29050,7 +29062,6 @@
                 <w:color w:val="000000"/>
                 <w:sz w:val="22"/>
                 <w:szCs w:val="22"/>
-                <w:highlight w:val="yellow"/>
               </w:rPr>
             </w:pPr>
             <w:r>
@@ -29059,7 +29070,6 @@
                 <w:color w:val="000000"/>
                 <w:sz w:val="22"/>
                 <w:szCs w:val="22"/>
-                <w:highlight w:val="yellow"/>
               </w:rPr>
               <w:t xml:space="preserve"> $11,229.50 </w:t>
             </w:r>
@@ -29086,7 +29096,6 @@
                 <w:color w:val="000000"/>
                 <w:sz w:val="22"/>
                 <w:szCs w:val="22"/>
-                <w:highlight w:val="yellow"/>
               </w:rPr>
             </w:pPr>
             <w:r>
@@ -29095,7 +29104,6 @@
                 <w:color w:val="000000"/>
                 <w:sz w:val="22"/>
                 <w:szCs w:val="22"/>
-                <w:highlight w:val="yellow"/>
               </w:rPr>
               <w:t>QDA</w:t>
             </w:r>
@@ -29128,7 +29136,6 @@
                 <w:color w:val="000000"/>
                 <w:sz w:val="22"/>
                 <w:szCs w:val="22"/>
-                <w:highlight w:val="yellow"/>
               </w:rPr>
             </w:pPr>
             <w:r>
@@ -29137,7 +29144,6 @@
                 <w:color w:val="000000"/>
                 <w:sz w:val="22"/>
                 <w:szCs w:val="22"/>
-                <w:highlight w:val="yellow"/>
               </w:rPr>
               <w:t>1421</w:t>
             </w:r>
@@ -29165,7 +29171,6 @@
                 <w:color w:val="000000"/>
                 <w:sz w:val="22"/>
                 <w:szCs w:val="22"/>
-                <w:highlight w:val="yellow"/>
               </w:rPr>
             </w:pPr>
             <w:r>
@@ -29174,7 +29179,6 @@
                 <w:color w:val="000000"/>
                 <w:sz w:val="22"/>
                 <w:szCs w:val="22"/>
-                <w:highlight w:val="yellow"/>
               </w:rPr>
               <w:t xml:space="preserve"> $11,107.00 </w:t>
             </w:r>
@@ -29201,7 +29205,6 @@
                 <w:color w:val="000000"/>
                 <w:sz w:val="22"/>
                 <w:szCs w:val="22"/>
-                <w:highlight w:val="yellow"/>
               </w:rPr>
             </w:pPr>
             <w:r>
@@ -29210,7 +29213,6 @@
                 <w:color w:val="000000"/>
                 <w:sz w:val="22"/>
                 <w:szCs w:val="22"/>
-                <w:highlight w:val="yellow"/>
               </w:rPr>
               <w:t>QDA1a</w:t>
             </w:r>
@@ -29243,7 +29245,6 @@
                 <w:color w:val="000000"/>
                 <w:sz w:val="22"/>
                 <w:szCs w:val="22"/>
-                <w:highlight w:val="yellow"/>
               </w:rPr>
             </w:pPr>
             <w:r>
@@ -29252,7 +29253,6 @@
                 <w:color w:val="000000"/>
                 <w:sz w:val="22"/>
                 <w:szCs w:val="22"/>
-                <w:highlight w:val="yellow"/>
               </w:rPr>
               <w:t>1116</w:t>
             </w:r>
@@ -29280,7 +29280,6 @@
                 <w:color w:val="000000"/>
                 <w:sz w:val="22"/>
                 <w:szCs w:val="22"/>
-                <w:highlight w:val="yellow"/>
               </w:rPr>
             </w:pPr>
             <w:r>
@@ -29289,7 +29288,6 @@
                 <w:color w:val="000000"/>
                 <w:sz w:val="22"/>
                 <w:szCs w:val="22"/>
-                <w:highlight w:val="yellow"/>
               </w:rPr>
               <w:t xml:space="preserve"> $9,875.50 </w:t>
             </w:r>
@@ -29316,7 +29314,6 @@
                 <w:color w:val="000000"/>
                 <w:sz w:val="22"/>
                 <w:szCs w:val="22"/>
-                <w:highlight w:val="yellow"/>
               </w:rPr>
             </w:pPr>
             <w:r>
@@ -29325,7 +29322,6 @@
                 <w:color w:val="000000"/>
                 <w:sz w:val="22"/>
                 <w:szCs w:val="22"/>
-                <w:highlight w:val="yellow"/>
               </w:rPr>
               <w:t>KNN</w:t>
             </w:r>
@@ -29358,7 +29354,6 @@
                 <w:color w:val="000000"/>
                 <w:sz w:val="22"/>
                 <w:szCs w:val="22"/>
-                <w:highlight w:val="yellow"/>
               </w:rPr>
             </w:pPr>
             <w:r>
@@ -29367,7 +29362,6 @@
                 <w:color w:val="000000"/>
                 <w:sz w:val="22"/>
                 <w:szCs w:val="22"/>
-                <w:highlight w:val="yellow"/>
               </w:rPr>
               <w:t>1250</w:t>
             </w:r>
@@ -29395,7 +29389,6 @@
                 <w:color w:val="000000"/>
                 <w:sz w:val="22"/>
                 <w:szCs w:val="22"/>
-                <w:highlight w:val="yellow"/>
               </w:rPr>
             </w:pPr>
             <w:r>
@@ -29404,7 +29397,6 @@
                 <w:color w:val="000000"/>
                 <w:sz w:val="22"/>
                 <w:szCs w:val="22"/>
-                <w:highlight w:val="yellow"/>
               </w:rPr>
               <w:t xml:space="preserve"> $11,130.00 </w:t>
             </w:r>
@@ -29431,7 +29423,6 @@
                 <w:color w:val="000000"/>
                 <w:sz w:val="22"/>
                 <w:szCs w:val="22"/>
-                <w:highlight w:val="yellow"/>
               </w:rPr>
             </w:pPr>
             <w:r>
@@ -29440,7 +29431,6 @@
                 <w:color w:val="000000"/>
                 <w:sz w:val="22"/>
                 <w:szCs w:val="22"/>
-                <w:highlight w:val="yellow"/>
               </w:rPr>
               <w:t>KNN1a</w:t>
             </w:r>
@@ -29473,7 +29463,6 @@
                 <w:color w:val="000000"/>
                 <w:sz w:val="22"/>
                 <w:szCs w:val="22"/>
-                <w:highlight w:val="yellow"/>
               </w:rPr>
             </w:pPr>
             <w:r>
@@ -29482,7 +29471,6 @@
                 <w:color w:val="000000"/>
                 <w:sz w:val="22"/>
                 <w:szCs w:val="22"/>
-                <w:highlight w:val="yellow"/>
               </w:rPr>
               <w:t>1390</w:t>
             </w:r>
@@ -29510,7 +29498,6 @@
                 <w:color w:val="000000"/>
                 <w:sz w:val="22"/>
                 <w:szCs w:val="22"/>
-                <w:highlight w:val="yellow"/>
               </w:rPr>
             </w:pPr>
             <w:r>
@@ -29519,7 +29506,6 @@
                 <w:color w:val="000000"/>
                 <w:sz w:val="22"/>
                 <w:szCs w:val="22"/>
-                <w:highlight w:val="yellow"/>
               </w:rPr>
               <w:t xml:space="preserve"> $11,299.50 </w:t>
             </w:r>
@@ -29546,7 +29532,6 @@
                 <w:color w:val="000000"/>
                 <w:sz w:val="22"/>
                 <w:szCs w:val="22"/>
-                <w:highlight w:val="yellow"/>
               </w:rPr>
             </w:pPr>
             <w:r>
@@ -29555,7 +29540,6 @@
                 <w:color w:val="000000"/>
                 <w:sz w:val="22"/>
                 <w:szCs w:val="22"/>
-                <w:highlight w:val="yellow"/>
               </w:rPr>
               <w:t>KNN1b</w:t>
             </w:r>
@@ -29588,7 +29572,6 @@
                 <w:color w:val="000000"/>
                 <w:sz w:val="22"/>
                 <w:szCs w:val="22"/>
-                <w:highlight w:val="yellow"/>
               </w:rPr>
             </w:pPr>
             <w:r>
@@ -29597,7 +29580,6 @@
                 <w:color w:val="000000"/>
                 <w:sz w:val="22"/>
                 <w:szCs w:val="22"/>
-                <w:highlight w:val="yellow"/>
               </w:rPr>
               <w:t>1362</w:t>
             </w:r>
@@ -29625,7 +29607,6 @@
                 <w:color w:val="000000"/>
                 <w:sz w:val="22"/>
                 <w:szCs w:val="22"/>
-                <w:highlight w:val="yellow"/>
               </w:rPr>
             </w:pPr>
             <w:r>
@@ -29634,7 +29615,6 @@
                 <w:color w:val="000000"/>
                 <w:sz w:val="22"/>
                 <w:szCs w:val="22"/>
-                <w:highlight w:val="yellow"/>
               </w:rPr>
               <w:t xml:space="preserve"> $11,413.50 </w:t>
             </w:r>
@@ -29661,7 +29641,6 @@
                 <w:color w:val="000000"/>
                 <w:sz w:val="22"/>
                 <w:szCs w:val="22"/>
-                <w:highlight w:val="yellow"/>
               </w:rPr>
             </w:pPr>
             <w:r>
@@ -29670,7 +29649,6 @@
                 <w:color w:val="000000"/>
                 <w:sz w:val="22"/>
                 <w:szCs w:val="22"/>
-                <w:highlight w:val="yellow"/>
               </w:rPr>
               <w:t>Unaltered Tree &amp; Pruned Tree</w:t>
             </w:r>
@@ -29703,7 +29681,6 @@
                 <w:color w:val="000000"/>
                 <w:sz w:val="22"/>
                 <w:szCs w:val="22"/>
-                <w:highlight w:val="yellow"/>
               </w:rPr>
             </w:pPr>
             <w:r>
@@ -29712,7 +29689,6 @@
                 <w:color w:val="000000"/>
                 <w:sz w:val="22"/>
                 <w:szCs w:val="22"/>
-                <w:highlight w:val="yellow"/>
               </w:rPr>
               <w:t>1487</w:t>
             </w:r>
@@ -29740,7 +29716,6 @@
                 <w:color w:val="000000"/>
                 <w:sz w:val="22"/>
                 <w:szCs w:val="22"/>
-                <w:highlight w:val="yellow"/>
               </w:rPr>
             </w:pPr>
             <w:r>
@@ -29749,7 +29724,6 @@
                 <w:color w:val="000000"/>
                 <w:sz w:val="22"/>
                 <w:szCs w:val="22"/>
-                <w:highlight w:val="yellow"/>
               </w:rPr>
               <w:t xml:space="preserve"> $11,381.00 </w:t>
             </w:r>
@@ -29776,7 +29750,6 @@
                 <w:color w:val="000000"/>
                 <w:sz w:val="22"/>
                 <w:szCs w:val="22"/>
-                <w:highlight w:val="yellow"/>
               </w:rPr>
             </w:pPr>
             <w:r>
@@ -29785,7 +29758,6 @@
                 <w:color w:val="000000"/>
                 <w:sz w:val="22"/>
                 <w:szCs w:val="22"/>
-                <w:highlight w:val="yellow"/>
               </w:rPr>
               <w:t xml:space="preserve">Tree with subset </w:t>
             </w:r>
@@ -29796,7 +29768,6 @@
                 <w:color w:val="000000"/>
                 <w:sz w:val="22"/>
                 <w:szCs w:val="22"/>
-                <w:highlight w:val="yellow"/>
               </w:rPr>
               <w:t>vars</w:t>
             </w:r>
@@ -29830,7 +29801,6 @@
                 <w:color w:val="000000"/>
                 <w:sz w:val="22"/>
                 <w:szCs w:val="22"/>
-                <w:highlight w:val="yellow"/>
               </w:rPr>
             </w:pPr>
             <w:r>
@@ -29839,7 +29809,6 @@
                 <w:color w:val="000000"/>
                 <w:sz w:val="22"/>
                 <w:szCs w:val="22"/>
-                <w:highlight w:val="yellow"/>
               </w:rPr>
               <w:t>1308</w:t>
             </w:r>
@@ -29867,7 +29836,6 @@
                 <w:color w:val="000000"/>
                 <w:sz w:val="22"/>
                 <w:szCs w:val="22"/>
-                <w:highlight w:val="yellow"/>
               </w:rPr>
             </w:pPr>
             <w:r>
@@ -29876,7 +29844,6 @@
                 <w:color w:val="000000"/>
                 <w:sz w:val="22"/>
                 <w:szCs w:val="22"/>
-                <w:highlight w:val="yellow"/>
               </w:rPr>
               <w:t xml:space="preserve"> $11,565.00 </w:t>
             </w:r>
@@ -29903,7 +29870,6 @@
                 <w:color w:val="000000"/>
                 <w:sz w:val="22"/>
                 <w:szCs w:val="22"/>
-                <w:highlight w:val="yellow"/>
               </w:rPr>
             </w:pPr>
             <w:r>
@@ -29912,7 +29878,6 @@
                 <w:color w:val="000000"/>
                 <w:sz w:val="22"/>
                 <w:szCs w:val="22"/>
-                <w:highlight w:val="yellow"/>
               </w:rPr>
               <w:t>Boosted Tree</w:t>
             </w:r>
@@ -29945,7 +29910,6 @@
                 <w:color w:val="000000"/>
                 <w:sz w:val="22"/>
                 <w:szCs w:val="22"/>
-                <w:highlight w:val="yellow"/>
               </w:rPr>
             </w:pPr>
             <w:r>
@@ -29954,7 +29918,6 @@
                 <w:color w:val="000000"/>
                 <w:sz w:val="22"/>
                 <w:szCs w:val="22"/>
-                <w:highlight w:val="yellow"/>
               </w:rPr>
               <w:t>1055</w:t>
             </w:r>
@@ -29982,7 +29945,6 @@
                 <w:color w:val="000000"/>
                 <w:sz w:val="22"/>
                 <w:szCs w:val="22"/>
-                <w:highlight w:val="yellow"/>
               </w:rPr>
             </w:pPr>
             <w:r>
@@ -29991,7 +29953,6 @@
                 <w:color w:val="000000"/>
                 <w:sz w:val="22"/>
                 <w:szCs w:val="22"/>
-                <w:highlight w:val="yellow"/>
               </w:rPr>
               <w:t xml:space="preserve"> $11,099.50 </w:t>
             </w:r>
@@ -30018,7 +29979,6 @@
                 <w:color w:val="000000"/>
                 <w:sz w:val="22"/>
                 <w:szCs w:val="22"/>
-                <w:highlight w:val="yellow"/>
               </w:rPr>
             </w:pPr>
             <w:r>
@@ -30027,7 +29987,6 @@
                 <w:color w:val="000000"/>
                 <w:sz w:val="22"/>
                 <w:szCs w:val="22"/>
-                <w:highlight w:val="yellow"/>
               </w:rPr>
               <w:t>RF</w:t>
             </w:r>
@@ -30060,7 +30019,6 @@
                 <w:color w:val="000000"/>
                 <w:sz w:val="22"/>
                 <w:szCs w:val="22"/>
-                <w:highlight w:val="yellow"/>
               </w:rPr>
             </w:pPr>
             <w:r>
@@ -30069,9 +30027,8 @@
                 <w:color w:val="000000"/>
                 <w:sz w:val="22"/>
                 <w:szCs w:val="22"/>
-                <w:highlight w:val="yellow"/>
-              </w:rPr>
-              <w:t>1925</w:t>
+              </w:rPr>
+              <w:t>2013</w:t>
             </w:r>
           </w:p>
         </w:tc>
@@ -30097,7 +30054,6 @@
                 <w:color w:val="000000"/>
                 <w:sz w:val="22"/>
                 <w:szCs w:val="22"/>
-                <w:highlight w:val="yellow"/>
               </w:rPr>
             </w:pPr>
             <w:r>
@@ -30106,9 +30062,17 @@
                 <w:color w:val="000000"/>
                 <w:sz w:val="22"/>
                 <w:szCs w:val="22"/>
-                <w:highlight w:val="yellow"/>
-              </w:rPr>
-              <w:t xml:space="preserve"> $10,534.00 </w:t>
+              </w:rPr>
+              <w:t xml:space="preserve"> $</w:t>
+            </w:r>
+            <w:r>
+              <w:rPr>
+                <w:rFonts w:ascii="Arial" w:eastAsia="Times New Roman" w:hAnsi="Arial" w:cs="Arial"/>
+                <w:color w:val="000000"/>
+                <w:sz w:val="22"/>
+                <w:szCs w:val="22"/>
+              </w:rPr>
+              <w:t>10,459.50</w:t>
             </w:r>
           </w:p>
         </w:tc>
@@ -30133,7 +30097,6 @@
                 <w:color w:val="000000"/>
                 <w:sz w:val="22"/>
                 <w:szCs w:val="22"/>
-                <w:highlight w:val="yellow"/>
               </w:rPr>
             </w:pPr>
             <w:r>
@@ -30142,7 +30105,6 @@
                 <w:color w:val="000000"/>
                 <w:sz w:val="22"/>
                 <w:szCs w:val="22"/>
-                <w:highlight w:val="yellow"/>
               </w:rPr>
               <w:t>Linear SVM (</w:t>
             </w:r>
@@ -30153,7 +30115,6 @@
                 <w:color w:val="000000"/>
                 <w:sz w:val="22"/>
                 <w:szCs w:val="22"/>
-                <w:highlight w:val="yellow"/>
               </w:rPr>
               <w:t>untuned</w:t>
             </w:r>
@@ -30164,7 +30125,6 @@
                 <w:color w:val="000000"/>
                 <w:sz w:val="22"/>
                 <w:szCs w:val="22"/>
-                <w:highlight w:val="yellow"/>
               </w:rPr>
               <w:t>)</w:t>
             </w:r>
@@ -30197,16 +30157,16 @@
                 <w:color w:val="000000"/>
                 <w:sz w:val="22"/>
                 <w:szCs w:val="22"/>
-                <w:highlight w:val="yellow"/>
-              </w:rPr>
-            </w:pPr>
+              </w:rPr>
+            </w:pPr>
+            <w:bookmarkStart w:id="0" w:name="_GoBack"/>
+            <w:bookmarkEnd w:id="0"/>
             <w:r>
               <w:rPr>
                 <w:rFonts w:ascii="Arial" w:eastAsia="Times New Roman" w:hAnsi="Arial" w:cs="Times New Roman"/>
                 <w:color w:val="000000"/>
                 <w:sz w:val="22"/>
                 <w:szCs w:val="22"/>
-                <w:highlight w:val="yellow"/>
               </w:rPr>
               <w:t>1366</w:t>
             </w:r>
@@ -30234,7 +30194,6 @@
                 <w:color w:val="000000"/>
                 <w:sz w:val="22"/>
                 <w:szCs w:val="22"/>
-                <w:highlight w:val="yellow"/>
               </w:rPr>
             </w:pPr>
             <w:r>
@@ -30243,7 +30202,6 @@
                 <w:color w:val="000000"/>
                 <w:sz w:val="22"/>
                 <w:szCs w:val="22"/>
-                <w:highlight w:val="yellow"/>
               </w:rPr>
               <w:t xml:space="preserve"> $11,536.00 </w:t>
             </w:r>
@@ -30278,7 +30236,6 @@
                 <w:color w:val="000000"/>
                 <w:sz w:val="22"/>
                 <w:szCs w:val="22"/>
-                <w:highlight w:val="yellow"/>
               </w:rPr>
               <w:t>Radial SVM (tuned)</w:t>
             </w:r>
@@ -31581,6 +31538,7 @@
         <w:temporary/>
         <w:showingPlcHdr/>
       </w:sdtPr>
+      <w:sdtEndPr/>
       <w:sdtContent>
         <w:r>
           <w:t>[Type text]</w:t>
@@ -31599,6 +31557,7 @@
         <w:temporary/>
         <w:showingPlcHdr/>
       </w:sdtPr>
+      <w:sdtEndPr/>
       <w:sdtContent>
         <w:r>
           <w:t>[Type text]</w:t>
@@ -31617,6 +31576,7 @@
         <w:temporary/>
         <w:showingPlcHdr/>
       </w:sdtPr>
+      <w:sdtEndPr/>
       <w:sdtContent>
         <w:r>
           <w:t>[Type text]</w:t>
@@ -31960,6 +31920,7 @@
   <w:style w:type="character" w:default="1" w:styleId="DefaultParagraphFont">
     <w:name w:val="Default Paragraph Font"/>
     <w:uiPriority w:val="1"/>
+    <w:semiHidden/>
     <w:unhideWhenUsed/>
   </w:style>
   <w:style w:type="table" w:default="1" w:styleId="TableNormal">
@@ -32488,6 +32449,7 @@
   <w:style w:type="character" w:default="1" w:styleId="DefaultParagraphFont">
     <w:name w:val="Default Paragraph Font"/>
     <w:uiPriority w:val="1"/>
+    <w:semiHidden/>
     <w:unhideWhenUsed/>
   </w:style>
   <w:style w:type="table" w:default="1" w:styleId="TableNormal">
@@ -32879,34 +32841,37 @@
     <w:charset w:val="00"/>
     <w:family w:val="auto"/>
     <w:pitch w:val="variable"/>
-    <w:sig w:usb0="E00002FF" w:usb1="400004FF" w:usb2="00000000" w:usb3="00000000" w:csb0="0000019F" w:csb1="00000000"/>
+    <w:sig w:usb0="00000003" w:usb1="00000000" w:usb2="00000000" w:usb3="00000000" w:csb0="00000001" w:csb1="00000000"/>
   </w:font>
   <w:font w:name="ＭＳ 明朝">
-    <w:charset w:val="4E"/>
-    <w:family w:val="auto"/>
-    <w:pitch w:val="variable"/>
-    <w:sig w:usb0="E00002FF" w:usb1="6AC7FDFB" w:usb2="00000012" w:usb3="00000000" w:csb0="0002009F" w:csb1="00000000"/>
+    <w:panose1 w:val="00000000000000000000"/>
+    <w:charset w:val="80"/>
+    <w:family w:val="roman"/>
+    <w:notTrueType/>
+    <w:pitch w:val="fixed"/>
+    <w:sig w:usb0="00000001" w:usb1="08070000" w:usb2="00000010" w:usb3="00000000" w:csb0="00020000" w:csb1="00000000"/>
   </w:font>
   <w:font w:name="Times New Roman">
-    <w:altName w:val="Times New Roman PS"/>
     <w:panose1 w:val="02020603050405020304"/>
     <w:charset w:val="00"/>
     <w:family w:val="auto"/>
     <w:pitch w:val="variable"/>
-    <w:sig w:usb0="E0002AFF" w:usb1="C0007841" w:usb2="00000009" w:usb3="00000000" w:csb0="000001FF" w:csb1="00000000"/>
+    <w:sig w:usb0="00000003" w:usb1="00000000" w:usb2="00000000" w:usb3="00000000" w:csb0="00000001" w:csb1="00000000"/>
   </w:font>
   <w:font w:name="Calibri">
     <w:panose1 w:val="020F0502020204030204"/>
     <w:charset w:val="00"/>
     <w:family w:val="auto"/>
     <w:pitch w:val="variable"/>
-    <w:sig w:usb0="E10002FF" w:usb1="4000ACFF" w:usb2="00000009" w:usb3="00000000" w:csb0="0000019F" w:csb1="00000000"/>
+    <w:sig w:usb0="00000003" w:usb1="00000000" w:usb2="00000000" w:usb3="00000000" w:csb0="00000001" w:csb1="00000000"/>
   </w:font>
   <w:font w:name="ＭＳ ゴシック">
-    <w:charset w:val="4E"/>
-    <w:family w:val="auto"/>
-    <w:pitch w:val="variable"/>
-    <w:sig w:usb0="E00002FF" w:usb1="6AC7FDFB" w:usb2="00000012" w:usb3="00000000" w:csb0="0002009F" w:csb1="00000000"/>
+    <w:panose1 w:val="00000000000000000000"/>
+    <w:charset w:val="80"/>
+    <w:family w:val="modern"/>
+    <w:notTrueType/>
+    <w:pitch w:val="fixed"/>
+    <w:sig w:usb0="00000001" w:usb1="08070000" w:usb2="00000010" w:usb3="00000000" w:csb0="00020000" w:csb1="00000000"/>
   </w:font>
   <w:font w:name="Lucida Grande">
     <w:panose1 w:val="020B0600040502020204"/>
@@ -32920,14 +32885,14 @@
     <w:charset w:val="00"/>
     <w:family w:val="auto"/>
     <w:pitch w:val="variable"/>
-    <w:sig w:usb0="E0002AFF" w:usb1="C0007843" w:usb2="00000009" w:usb3="00000000" w:csb0="000001FF" w:csb1="00000000"/>
+    <w:sig w:usb0="00000003" w:usb1="00000000" w:usb2="00000000" w:usb3="00000000" w:csb0="00000001" w:csb1="00000000"/>
   </w:font>
   <w:font w:name="Helvetica">
     <w:panose1 w:val="00000000000000000000"/>
     <w:charset w:val="00"/>
     <w:family w:val="auto"/>
     <w:pitch w:val="variable"/>
-    <w:sig w:usb0="E00002FF" w:usb1="5000785B" w:usb2="00000000" w:usb3="00000000" w:csb0="0000019F" w:csb1="00000000"/>
+    <w:sig w:usb0="00000003" w:usb1="00000000" w:usb2="00000000" w:usb3="00000000" w:csb0="00000001" w:csb1="00000000"/>
   </w:font>
 </w:fonts>
 </file>
@@ -33722,7 +33687,7 @@
 </file>
 
 <file path=customXml/itemProps1.xml><?xml version="1.0" encoding="utf-8"?>
-<ds:datastoreItem xmlns:ds="http://schemas.openxmlformats.org/officeDocument/2006/customXml" ds:itemID="{3B48DC9D-FAC7-2A40-8CCC-05995ED49EE5}">
+<ds:datastoreItem xmlns:ds="http://schemas.openxmlformats.org/officeDocument/2006/customXml" ds:itemID="{06A7C27B-6D02-1047-936D-3859C35147BE}">
   <ds:schemaRefs>
     <ds:schemaRef ds:uri="http://schemas.openxmlformats.org/officeDocument/2006/bibliography"/>
   </ds:schemaRefs>

</xml_diff>